<commit_message>
add hover with diff colors
</commit_message>
<xml_diff>
--- a/zh/resume/resume.docx
+++ b/zh/resume/resume.docx
@@ -448,7 +448,7 @@
         <w:spacing w:line="240" w:lineRule="atLeast"/>
         <w:jc w:val="left"/>
         <w:rPr>
-          <w:rFonts w:ascii="宋体" w:eastAsia="宋体" w:hAnsi="宋体" w:cs="Times New Roman" w:hint="eastAsia"/>
+          <w:rFonts w:ascii="宋体" w:eastAsia="宋体" w:hAnsi="宋体" w:cs="Times New Roman"/>
           <w:b/>
           <w:bCs/>
           <w:sz w:val="24"/>
@@ -498,43 +498,13 @@
       </w:r>
       <w:r>
         <w:rPr>
-          <w:rFonts w:ascii="宋体" w:eastAsia="宋体" w:hAnsi="宋体" w:cs="Times New Roman" w:hint="eastAsia"/>
-          <w:b/>
-          <w:bCs/>
-          <w:sz w:val="24"/>
-          <w:szCs w:val="24"/>
-        </w:rPr>
-        <w:t>|</w:t>
-      </w:r>
-      <w:r>
-        <w:rPr>
           <w:rFonts w:ascii="宋体" w:eastAsia="宋体" w:hAnsi="宋体" w:cs="Times New Roman"/>
           <w:b/>
           <w:bCs/>
           <w:sz w:val="24"/>
           <w:szCs w:val="24"/>
         </w:rPr>
-        <w:t xml:space="preserve"> </w:t>
-      </w:r>
-      <w:r>
-        <w:rPr>
-          <w:rFonts w:ascii="宋体" w:eastAsia="宋体" w:hAnsi="宋体" w:cs="Times New Roman" w:hint="eastAsia"/>
-          <w:b/>
-          <w:bCs/>
-          <w:sz w:val="24"/>
-          <w:szCs w:val="24"/>
-        </w:rPr>
-        <w:t>电子信息工程</w:t>
-      </w:r>
-      <w:r>
-        <w:rPr>
-          <w:rFonts w:ascii="宋体" w:eastAsia="宋体" w:hAnsi="宋体" w:cs="Times New Roman" w:hint="eastAsia"/>
-          <w:b/>
-          <w:bCs/>
-          <w:sz w:val="24"/>
-          <w:szCs w:val="24"/>
-        </w:rPr>
-        <w:t>本科</w:t>
+        <w:t xml:space="preserve">                  </w:t>
       </w:r>
       <w:r>
         <w:rPr>
@@ -731,17 +701,7 @@
           <w:sz w:val="24"/>
           <w:szCs w:val="24"/>
         </w:rPr>
-        <w:t>本科</w:t>
-      </w:r>
-      <w:r>
-        <w:rPr>
-          <w:rFonts w:ascii="宋体" w:eastAsia="宋体" w:hAnsi="宋体" w:cs="Times New Roman" w:hint="eastAsia"/>
-          <w:b/>
-          <w:bCs/>
-          <w:sz w:val="24"/>
-          <w:szCs w:val="24"/>
-        </w:rPr>
-        <w:t>，</w:t>
+        <w:t>本科，</w:t>
       </w:r>
       <w:r>
         <w:rPr>
@@ -878,7 +838,17 @@
           <w:sz w:val="24"/>
           <w:szCs w:val="24"/>
         </w:rPr>
-        <w:t xml:space="preserve"> </w:t>
+        <w:t xml:space="preserve"> – </w:t>
+      </w:r>
+      <w:r>
+        <w:rPr>
+          <w:rFonts w:ascii="宋体" w:eastAsia="宋体" w:hAnsi="宋体" w:cs="Times New Roman" w:hint="eastAsia"/>
+          <w:b/>
+          <w:bCs/>
+          <w:sz w:val="24"/>
+          <w:szCs w:val="24"/>
+        </w:rPr>
+        <w:t xml:space="preserve">格拉斯哥大学 </w:t>
       </w:r>
       <w:r>
         <w:rPr>
@@ -888,57 +858,7 @@
           <w:sz w:val="24"/>
           <w:szCs w:val="24"/>
         </w:rPr>
-        <w:t>–</w:t>
-      </w:r>
-      <w:r>
-        <w:rPr>
-          <w:rFonts w:ascii="宋体" w:eastAsia="宋体" w:hAnsi="宋体" w:cs="Times New Roman"/>
-          <w:b/>
-          <w:bCs/>
-          <w:sz w:val="24"/>
-          <w:szCs w:val="24"/>
-        </w:rPr>
-        <w:t xml:space="preserve"> </w:t>
-      </w:r>
-      <w:r>
-        <w:rPr>
-          <w:rFonts w:ascii="宋体" w:eastAsia="宋体" w:hAnsi="宋体" w:cs="Times New Roman" w:hint="eastAsia"/>
-          <w:b/>
-          <w:bCs/>
-          <w:sz w:val="24"/>
-          <w:szCs w:val="24"/>
-        </w:rPr>
-        <w:t>格拉斯哥</w:t>
-      </w:r>
-      <w:r>
-        <w:rPr>
-          <w:rFonts w:ascii="宋体" w:eastAsia="宋体" w:hAnsi="宋体" w:cs="Times New Roman" w:hint="eastAsia"/>
-          <w:b/>
-          <w:bCs/>
-          <w:sz w:val="24"/>
-          <w:szCs w:val="24"/>
-        </w:rPr>
-        <w:t xml:space="preserve">大学 </w:t>
-      </w:r>
-      <w:r>
-        <w:rPr>
-          <w:rFonts w:ascii="宋体" w:eastAsia="宋体" w:hAnsi="宋体" w:cs="Times New Roman"/>
-          <w:b/>
-          <w:bCs/>
-          <w:sz w:val="24"/>
-          <w:szCs w:val="24"/>
-        </w:rPr>
-        <w:t xml:space="preserve">                      </w:t>
-      </w:r>
-      <w:r>
-        <w:rPr>
-          <w:rFonts w:ascii="宋体" w:eastAsia="宋体" w:hAnsi="宋体" w:cs="Times New Roman"/>
-          <w:b/>
-          <w:bCs/>
-          <w:sz w:val="24"/>
-          <w:szCs w:val="24"/>
-        </w:rPr>
-        <w:t xml:space="preserve">  </w:t>
+        <w:t xml:space="preserve">                        </w:t>
       </w:r>
       <w:r>
         <w:rPr>
@@ -1025,32 +945,22 @@
         <w:spacing w:line="240" w:lineRule="atLeast"/>
         <w:jc w:val="left"/>
         <w:rPr>
+          <w:rFonts w:ascii="宋体" w:eastAsia="宋体" w:hAnsi="宋体" w:cs="Times New Roman"/>
+          <w:b/>
+          <w:bCs/>
+          <w:sz w:val="24"/>
+          <w:szCs w:val="24"/>
+        </w:rPr>
+      </w:pPr>
+      <w:r>
+        <w:rPr>
           <w:rFonts w:ascii="宋体" w:eastAsia="宋体" w:hAnsi="宋体" w:cs="Times New Roman" w:hint="eastAsia"/>
           <w:b/>
           <w:bCs/>
           <w:sz w:val="24"/>
           <w:szCs w:val="24"/>
         </w:rPr>
-      </w:pPr>
-      <w:r>
-        <w:rPr>
-          <w:rFonts w:ascii="宋体" w:eastAsia="宋体" w:hAnsi="宋体" w:cs="Times New Roman" w:hint="eastAsia"/>
-          <w:b/>
-          <w:bCs/>
-          <w:sz w:val="24"/>
-          <w:szCs w:val="24"/>
-        </w:rPr>
-        <w:t>电子工程一等荣誉学士</w:t>
-      </w:r>
-      <w:r>
-        <w:rPr>
-          <w:rFonts w:ascii="宋体" w:eastAsia="宋体" w:hAnsi="宋体" w:cs="Times New Roman" w:hint="eastAsia"/>
-          <w:b/>
-          <w:bCs/>
-          <w:sz w:val="24"/>
-          <w:szCs w:val="24"/>
-        </w:rPr>
-        <w:t>,</w:t>
+        <w:t>电子工程一等荣誉学士,</w:t>
       </w:r>
       <w:r>
         <w:rPr>

</xml_diff>